<commit_message>
Win and Loss state. reset button/next level button. changed through wall ability. updated documents
</commit_message>
<xml_diff>
--- a/Documents/GDD Summary.docx
+++ b/Documents/GDD Summary.docx
@@ -4,6 +4,20 @@
   <w:body>
     <w:p>
       <w:r>
+        <w:t xml:space="preserve">Key: </w:t>
+      </w:r>
+      <w:r>
+        <w:rPr>
+          <w:strike/>
+        </w:rPr>
+        <w:t>line through</w:t>
+      </w:r>
+      <w:r>
+        <w:t xml:space="preserve"> = Done</w:t>
+      </w:r>
+    </w:p>
+    <w:p>
+      <w:r>
         <w:t>Ability ball Mechanics:</w:t>
       </w:r>
     </w:p>
@@ -14,15 +28,15 @@
           <w:ilvl w:val="0"/>
           <w:numId w:val="1"/>
         </w:numPr>
-      </w:pPr>
-      <w:r>
-        <w:t>A ball that can be hit without any special mechanics (similarly to how the player hits the</w:t>
-      </w:r>
-      <w:r>
-        <w:t xml:space="preserve"> </w:t>
-      </w:r>
-      <w:r>
-        <w:t>target ball in the initial stage of the game)</w:t>
+        <w:rPr>
+          <w:strike/>
+        </w:rPr>
+      </w:pPr>
+      <w:r>
+        <w:rPr>
+          <w:strike/>
+        </w:rPr>
+        <w:t>A ball that can be hit without any special mechanics (similarly to how the player hits the target ball in the initial stage of the game)</w:t>
       </w:r>
     </w:p>
     <w:p>
@@ -32,15 +46,15 @@
           <w:ilvl w:val="0"/>
           <w:numId w:val="1"/>
         </w:numPr>
-      </w:pPr>
-      <w:r>
-        <w:t>Ball that sticks to the surface on first collision and allows the player to aim the angle of</w:t>
-      </w:r>
-      <w:r>
-        <w:t xml:space="preserve"> </w:t>
-      </w:r>
-      <w:r>
-        <w:t>reflection.</w:t>
+        <w:rPr>
+          <w:strike/>
+        </w:rPr>
+      </w:pPr>
+      <w:r>
+        <w:rPr>
+          <w:strike/>
+        </w:rPr>
+        <w:t>Ball that sticks to the surface on first collision and allows the player to aim the angle of reflection.</w:t>
       </w:r>
     </w:p>
     <w:p>
@@ -50,15 +64,21 @@
           <w:ilvl w:val="0"/>
           <w:numId w:val="1"/>
         </w:numPr>
-      </w:pPr>
-      <w:r>
-        <w:t>A ball which can phase through the first wall it collides with and bounces off every wall after</w:t>
-      </w:r>
-      <w:r>
-        <w:t xml:space="preserve"> </w:t>
-      </w:r>
-      <w:r>
-        <w:t>that.</w:t>
+        <w:rPr>
+          <w:strike/>
+        </w:rPr>
+      </w:pPr>
+      <w:r>
+        <w:rPr>
+          <w:strike/>
+        </w:rPr>
+        <w:t>A ball which can phase through the first wall it collides with and bounces off every wall after that.</w:t>
+      </w:r>
+      <w:r>
+        <w:rPr>
+          <w:strike/>
+        </w:rPr>
+        <w:t>(Altered: can go through a specific wall block, and as many as it collides with)</w:t>
       </w:r>
     </w:p>
     <w:p>
@@ -188,8 +208,14 @@
           <w:ilvl w:val="0"/>
           <w:numId w:val="3"/>
         </w:numPr>
-      </w:pPr>
-      <w:r>
+        <w:rPr>
+          <w:strike/>
+        </w:rPr>
+      </w:pPr>
+      <w:r>
+        <w:rPr>
+          <w:strike/>
+        </w:rPr>
         <w:t>Static wall</w:t>
       </w:r>
     </w:p>
@@ -260,18 +286,15 @@
           <w:ilvl w:val="0"/>
           <w:numId w:val="3"/>
         </w:numPr>
-      </w:pPr>
-      <w:r>
-        <w:t>Dead</w:t>
-      </w:r>
-      <w:r>
-        <w:t xml:space="preserve"> </w:t>
-      </w:r>
-      <w:r>
-        <w:t>zone</w:t>
-      </w:r>
-      <w:r>
-        <w:t xml:space="preserve"> or fall void that ball falls off of</w:t>
+        <w:rPr>
+          <w:strike/>
+        </w:rPr>
+      </w:pPr>
+      <w:r>
+        <w:rPr>
+          <w:strike/>
+        </w:rPr>
+        <w:t>Dead zone or fall void that ball falls off of</w:t>
       </w:r>
     </w:p>
     <w:p>
@@ -281,8 +304,14 @@
           <w:ilvl w:val="0"/>
           <w:numId w:val="3"/>
         </w:numPr>
-      </w:pPr>
-      <w:r>
+        <w:rPr>
+          <w:strike/>
+        </w:rPr>
+      </w:pPr>
+      <w:r>
+        <w:rPr>
+          <w:strike/>
+        </w:rPr>
         <w:t>Angled wall or triangle</w:t>
       </w:r>
     </w:p>
@@ -293,8 +322,14 @@
           <w:ilvl w:val="0"/>
           <w:numId w:val="3"/>
         </w:numPr>
-      </w:pPr>
-      <w:r>
+        <w:rPr>
+          <w:strike/>
+        </w:rPr>
+      </w:pPr>
+      <w:r>
+        <w:rPr>
+          <w:strike/>
+        </w:rPr>
         <w:t>Ramp</w:t>
       </w:r>
     </w:p>
@@ -335,8 +370,14 @@
           <w:ilvl w:val="0"/>
           <w:numId w:val="4"/>
         </w:numPr>
-      </w:pPr>
-      <w:r>
+        <w:rPr>
+          <w:strike/>
+        </w:rPr>
+      </w:pPr>
+      <w:r>
+        <w:rPr>
+          <w:strike/>
+        </w:rPr>
         <w:t>Current ability of power ball</w:t>
       </w:r>
     </w:p>
@@ -347,8 +388,14 @@
           <w:ilvl w:val="0"/>
           <w:numId w:val="4"/>
         </w:numPr>
-      </w:pPr>
-      <w:r>
+        <w:rPr>
+          <w:strike/>
+        </w:rPr>
+      </w:pPr>
+      <w:r>
+        <w:rPr>
+          <w:strike/>
+        </w:rPr>
         <w:t>Available selection of power ball abilities</w:t>
       </w:r>
     </w:p>
@@ -359,8 +406,14 @@
           <w:ilvl w:val="0"/>
           <w:numId w:val="4"/>
         </w:numPr>
-      </w:pPr>
-      <w:r>
+        <w:rPr>
+          <w:strike/>
+        </w:rPr>
+      </w:pPr>
+      <w:r>
+        <w:rPr>
+          <w:strike/>
+        </w:rPr>
         <w:t>Shot counter</w:t>
       </w:r>
     </w:p>
@@ -371,8 +424,14 @@
           <w:ilvl w:val="0"/>
           <w:numId w:val="4"/>
         </w:numPr>
-      </w:pPr>
-      <w:r>
+        <w:rPr>
+          <w:strike/>
+        </w:rPr>
+      </w:pPr>
+      <w:r>
+        <w:rPr>
+          <w:strike/>
+        </w:rPr>
         <w:t>Par of level</w:t>
       </w:r>
     </w:p>
@@ -999,6 +1058,7 @@
     <w:lsdException w:name="HTML Sample" w:semiHidden="1" w:unhideWhenUsed="1"/>
     <w:lsdException w:name="HTML Typewriter" w:semiHidden="1" w:unhideWhenUsed="1"/>
     <w:lsdException w:name="HTML Variable" w:semiHidden="1" w:unhideWhenUsed="1"/>
+    <w:lsdException w:name="Normal Table" w:semiHidden="1" w:unhideWhenUsed="1"/>
     <w:lsdException w:name="annotation subject" w:semiHidden="1" w:unhideWhenUsed="1"/>
     <w:lsdException w:name="No List" w:semiHidden="1" w:unhideWhenUsed="1"/>
     <w:lsdException w:name="Outline List 1" w:semiHidden="1" w:unhideWhenUsed="1"/>
@@ -1045,8 +1105,10 @@
     <w:lsdException w:name="Table Subtle 2" w:semiHidden="1" w:unhideWhenUsed="1"/>
     <w:lsdException w:name="Table Web 1" w:semiHidden="1" w:unhideWhenUsed="1"/>
     <w:lsdException w:name="Table Web 2" w:semiHidden="1" w:unhideWhenUsed="1"/>
+    <w:lsdException w:name="Table Web 3" w:semiHidden="1" w:unhideWhenUsed="1"/>
     <w:lsdException w:name="Balloon Text" w:semiHidden="1" w:unhideWhenUsed="1"/>
     <w:lsdException w:name="Table Grid" w:uiPriority="39"/>
+    <w:lsdException w:name="Table Theme" w:semiHidden="1" w:unhideWhenUsed="1"/>
     <w:lsdException w:name="Placeholder Text" w:semiHidden="1"/>
     <w:lsdException w:name="No Spacing" w:uiPriority="1" w:qFormat="1"/>
     <w:lsdException w:name="Light Shading" w:uiPriority="60"/>
@@ -1275,6 +1337,7 @@
   <w:style w:type="character" w:default="1" w:styleId="DefaultParagraphFont">
     <w:name w:val="Default Paragraph Font"/>
     <w:uiPriority w:val="1"/>
+    <w:semiHidden/>
     <w:unhideWhenUsed/>
   </w:style>
   <w:style w:type="table" w:default="1" w:styleId="TableNormal">

</xml_diff>

<commit_message>
Bug fixes. continuing of finalizing game. Update of documents and trackers.
</commit_message>
<xml_diff>
--- a/Documents/GDD Summary.docx
+++ b/Documents/GDD Summary.docx
@@ -105,6 +105,24 @@
         <w:t>Ball which is capable of destroying certain walls</w:t>
       </w:r>
     </w:p>
+    <w:p>
+      <w:pPr>
+        <w:pStyle w:val="ListParagraph"/>
+        <w:numPr>
+          <w:ilvl w:val="0"/>
+          <w:numId w:val="1"/>
+        </w:numPr>
+        <w:rPr>
+          <w:strike/>
+        </w:rPr>
+      </w:pPr>
+      <w:r>
+        <w:rPr>
+          <w:strike/>
+        </w:rPr>
+        <w:t>Magner Ability</w:t>
+      </w:r>
+    </w:p>
     <w:p/>
     <w:p>
       <w:r>
@@ -118,8 +136,14 @@
           <w:ilvl w:val="0"/>
           <w:numId w:val="2"/>
         </w:numPr>
-      </w:pPr>
-      <w:r>
+        <w:rPr>
+          <w:strike/>
+        </w:rPr>
+      </w:pPr>
+      <w:r>
+        <w:rPr>
+          <w:strike/>
+        </w:rPr>
         <w:t>Max power of ball hit.</w:t>
       </w:r>
     </w:p>
@@ -130,8 +154,14 @@
           <w:ilvl w:val="0"/>
           <w:numId w:val="2"/>
         </w:numPr>
-      </w:pPr>
-      <w:r>
+        <w:rPr>
+          <w:strike/>
+        </w:rPr>
+      </w:pPr>
+      <w:r>
+        <w:rPr>
+          <w:strike/>
+        </w:rPr>
         <w:t>Friction value of ground and ball</w:t>
       </w:r>
     </w:p>
@@ -142,8 +172,14 @@
           <w:ilvl w:val="0"/>
           <w:numId w:val="2"/>
         </w:numPr>
-      </w:pPr>
-      <w:r>
+        <w:rPr>
+          <w:strike/>
+        </w:rPr>
+      </w:pPr>
+      <w:r>
+        <w:rPr>
+          <w:strike/>
+        </w:rPr>
         <w:t>How many shots is the player allowed per level</w:t>
       </w:r>
     </w:p>
@@ -154,8 +190,14 @@
           <w:ilvl w:val="0"/>
           <w:numId w:val="2"/>
         </w:numPr>
-      </w:pPr>
-      <w:r>
+        <w:rPr>
+          <w:strike/>
+        </w:rPr>
+      </w:pPr>
+      <w:r>
+        <w:rPr>
+          <w:strike/>
+        </w:rPr>
         <w:t>Bounciness of walls and ball</w:t>
       </w:r>
     </w:p>
@@ -166,8 +208,14 @@
           <w:ilvl w:val="0"/>
           <w:numId w:val="2"/>
         </w:numPr>
-      </w:pPr>
-      <w:r>
+        <w:rPr>
+          <w:strike/>
+        </w:rPr>
+      </w:pPr>
+      <w:r>
+        <w:rPr>
+          <w:strike/>
+        </w:rPr>
         <w:t>Size of target pocket</w:t>
       </w:r>
     </w:p>
@@ -178,8 +226,14 @@
           <w:ilvl w:val="0"/>
           <w:numId w:val="2"/>
         </w:numPr>
-      </w:pPr>
-      <w:r>
+        <w:rPr>
+          <w:strike/>
+        </w:rPr>
+      </w:pPr>
+      <w:r>
+        <w:rPr>
+          <w:strike/>
+        </w:rPr>
         <w:t>Size of balls</w:t>
       </w:r>
     </w:p>
@@ -190,8 +244,14 @@
           <w:ilvl w:val="0"/>
           <w:numId w:val="2"/>
         </w:numPr>
-      </w:pPr>
-      <w:r>
+        <w:rPr>
+          <w:strike/>
+        </w:rPr>
+      </w:pPr>
+      <w:r>
+        <w:rPr>
+          <w:strike/>
+        </w:rPr>
         <w:t>Weight and feel of the balls</w:t>
       </w:r>
     </w:p>
@@ -250,8 +310,14 @@
           <w:ilvl w:val="0"/>
           <w:numId w:val="3"/>
         </w:numPr>
-      </w:pPr>
-      <w:r>
+        <w:rPr>
+          <w:strike/>
+        </w:rPr>
+      </w:pPr>
+      <w:r>
+        <w:rPr>
+          <w:strike/>
+        </w:rPr>
         <w:t>Pairs of Teleport pads</w:t>
       </w:r>
     </w:p>
@@ -346,8 +412,14 @@
           <w:ilvl w:val="0"/>
           <w:numId w:val="4"/>
         </w:numPr>
-      </w:pPr>
-      <w:r>
+        <w:rPr>
+          <w:strike/>
+        </w:rPr>
+      </w:pPr>
+      <w:r>
+        <w:rPr>
+          <w:strike/>
+        </w:rPr>
         <w:t>Pause button</w:t>
       </w:r>
     </w:p>
@@ -358,8 +430,14 @@
           <w:ilvl w:val="0"/>
           <w:numId w:val="4"/>
         </w:numPr>
-      </w:pPr>
-      <w:r>
+        <w:rPr>
+          <w:strike/>
+        </w:rPr>
+      </w:pPr>
+      <w:r>
+        <w:rPr>
+          <w:strike/>
+        </w:rPr>
         <w:t>Reset button</w:t>
       </w:r>
     </w:p>
@@ -438,24 +516,27 @@
     <w:p>
       <w:pPr>
         <w:pStyle w:val="ListParagraph"/>
-      </w:pPr>
-    </w:p>
-    <w:p>
-      <w:pPr>
-        <w:pStyle w:val="ListParagraph"/>
         <w:numPr>
           <w:ilvl w:val="0"/>
           <w:numId w:val="4"/>
         </w:numPr>
-      </w:pPr>
-      <w:r>
+        <w:rPr>
+          <w:strike/>
+        </w:rPr>
+      </w:pPr>
+      <w:r>
+        <w:rPr>
+          <w:strike/>
+        </w:rPr>
         <w:t xml:space="preserve">Each ability </w:t>
       </w:r>
       <w:r>
+        <w:rPr>
+          <w:strike/>
+        </w:rPr>
         <w:t>use left? Ability limits?</w:t>
       </w:r>
     </w:p>
-    <w:p/>
     <w:sectPr>
       <w:pgSz w:w="11906" w:h="16838"/>
       <w:pgMar w:top="1440" w:right="1440" w:bottom="1440" w:left="1440" w:header="708" w:footer="708" w:gutter="0"/>

</xml_diff>